<commit_message>
Spiritueller Leiter Bhante Assaji Antragsfomular
</commit_message>
<xml_diff>
--- a/Antrag_auf_Mitgliedschaft_2023.docx
+++ b/Antrag_auf_Mitgliedschaft_2023.docx
@@ -1360,7 +1360,7 @@
         <w:szCs w:val="16"/>
         <w:lang w:val="de-DE"/>
       </w:rPr>
-      <w:t>eller Leiter: Bhante Punnaratan</w:t>
+      <w:t xml:space="preserve">eller Leiter: Bhante </w:t>
     </w:r>
     <w:r>
       <w:rPr>
@@ -1370,7 +1370,7 @@
         <w:szCs w:val="16"/>
         <w:lang w:val="de-DE"/>
       </w:rPr>
-      <w:t>a</w:t>
+      <w:t>Assaji</w:t>
     </w:r>
     <w:r>
       <w:rPr>
@@ -1616,17 +1616,7 @@
         <w:szCs w:val="16"/>
         <w:lang w:val="de-DE"/>
       </w:rPr>
-      <w:t>in</w:t>
-    </w:r>
-    <w:r>
-      <w:rPr>
-        <w:rFonts w:ascii="Times New Roman" w:hAnsi="Times New Roman" w:cs="Times New Roman"/>
-        <w:color w:val="404040" w:themeColor="text1" w:themeTint="BF"/>
-        <w:sz w:val="16"/>
-        <w:szCs w:val="16"/>
-        <w:lang w:val="de-DE"/>
-      </w:rPr>
-      <w:t xml:space="preserve">: </w:t>
+      <w:t xml:space="preserve">in: </w:t>
     </w:r>
     <w:r>
       <w:rPr>

</xml_diff>